<commit_message>
Updated README and detailed word document plan
</commit_message>
<xml_diff>
--- a/chitter-challenge-plan.docx
+++ b/chitter-challenge-plan.docx
@@ -1310,20 +1310,31 @@
       </w:pPr>
     </w:p>
     <w:p>
-      <w:pPr>
-        <w:pStyle w:val="ListParagraph"/>
+      <w:r>
+        <w:t>(</w:t>
+      </w:r>
+      <w:r>
+        <w:t xml:space="preserve">All criteria met. </w:t>
+      </w:r>
+      <w:r>
+        <w:t>Just p</w:t>
+      </w:r>
+      <w:bookmarkStart w:id="0" w:name="_GoBack"/>
+      <w:bookmarkEnd w:id="0"/>
+      <w:r>
+        <w:t>art IV left to do.</w:t>
+      </w:r>
+      <w:r>
+        <w:t>)</w:t>
+      </w:r>
+    </w:p>
+    <w:p>
+      <w:pPr>
+        <w:pStyle w:val="Heading1"/>
         <w:numPr>
           <w:ilvl w:val="0"/>
-          <w:numId w:val="5"/>
+          <w:numId w:val="3"/>
         </w:numPr>
-      </w:pPr>
-      <w:r>
-        <w:t>All criteria met. Part IV left to do.</w:t>
-      </w:r>
-    </w:p>
-    <w:p>
-      <w:pPr>
-        <w:pStyle w:val="Heading1"/>
       </w:pPr>
       <w:r>
         <w:br w:type="page"/>
@@ -2369,8 +2380,6 @@
         </w:rPr>
         <w:t>Project setup</w:t>
       </w:r>
-      <w:bookmarkStart w:id="0" w:name="_GoBack"/>
-      <w:bookmarkEnd w:id="0"/>
     </w:p>
     <w:p>
       <w:pPr>
@@ -2572,6 +2581,101 @@
       <w:r>
         <w:t>We can’t seem to be able to mock it using jest.mock() or jest.fn()</w:t>
       </w:r>
+      <w:r>
+        <w:t xml:space="preserve"> due to such functions being within the scope of the react function component</w:t>
+      </w:r>
+    </w:p>
+    <w:p>
+      <w:pPr>
+        <w:pStyle w:val="ListBullet"/>
+        <w:numPr>
+          <w:ilvl w:val="0"/>
+          <w:numId w:val="0"/>
+        </w:numPr>
+        <w:ind w:left="360"/>
+      </w:pPr>
+    </w:p>
+    <w:p>
+      <w:pPr>
+        <w:pStyle w:val="Heading1"/>
+      </w:pPr>
+      <w:r>
+        <w:t>Further</w:t>
+      </w:r>
+    </w:p>
+    <w:p>
+      <w:r>
+        <w:t>Add</w:t>
+      </w:r>
+      <w:r>
+        <w:t>ed</w:t>
+      </w:r>
+      <w:r>
+        <w:t xml:space="preserve"> bcryptjs</w:t>
+      </w:r>
+      <w:r>
+        <w:t>.</w:t>
+      </w:r>
+    </w:p>
+    <w:p>
+      <w:r>
+        <w:t>Add</w:t>
+      </w:r>
+      <w:r>
+        <w:t>ed</w:t>
+      </w:r>
+      <w:r>
+        <w:t xml:space="preserve"> jsonwebtoken, </w:t>
+      </w:r>
+      <w:r>
+        <w:t xml:space="preserve">a </w:t>
+      </w:r>
+      <w:r>
+        <w:t xml:space="preserve">secret, </w:t>
+      </w:r>
+      <w:r>
+        <w:t xml:space="preserve">and </w:t>
+      </w:r>
+      <w:r>
+        <w:t>middleware for verifying the jwt</w:t>
+      </w:r>
+      <w:r>
+        <w:t>.</w:t>
+      </w:r>
+    </w:p>
+    <w:p>
+      <w:r>
+        <w:t>Fix</w:t>
+      </w:r>
+      <w:r>
+        <w:t>ed</w:t>
+      </w:r>
+      <w:r>
+        <w:t xml:space="preserve"> tests for routes so chai http requests also send a {headers: {x-acc</w:t>
+      </w:r>
+      <w:r>
+        <w:t xml:space="preserve">ess-token: jwt}} alongside a </w:t>
+      </w:r>
+      <w:r>
+        <w:t>request body</w:t>
+      </w:r>
+      <w:r>
+        <w:t>.</w:t>
+      </w:r>
+    </w:p>
+    <w:p>
+      <w:r>
+        <w:t>The use of local s</w:t>
+      </w:r>
+      <w:r>
+        <w:t>torage means that there is no longer any need to set the user manually when they login. Update</w:t>
+      </w:r>
+      <w:r>
+        <w:t>d</w:t>
+      </w:r>
+      <w:r>
+        <w:t xml:space="preserve"> tests to take this into account.</w:t>
+      </w:r>
     </w:p>
     <w:p>
       <w:pPr>
@@ -2582,6 +2686,9 @@
         </w:numPr>
         <w:ind w:left="360" w:hanging="360"/>
       </w:pPr>
+      <w:r>
+        <w:t>Fixed react app to account for the addition of these two packages.</w:t>
+      </w:r>
     </w:p>
     <w:sectPr>
       <w:footerReference w:type="default" r:id="rId7"/>
@@ -2653,7 +2760,7 @@
           <w:rPr>
             <w:noProof/>
           </w:rPr>
-          <w:t>4</w:t>
+          <w:t>2</w:t>
         </w:r>
         <w:r>
           <w:rPr>
@@ -2836,7 +2943,7 @@
   <w:abstractNum w:abstractNumId="2" w15:restartNumberingAfterBreak="0">
     <w:nsid w:val="267C2DDF"/>
     <w:multiLevelType w:val="hybridMultilevel"/>
-    <w:tmpl w:val="23D27DF2"/>
+    <w:tmpl w:val="8C9E2A2A"/>
     <w:lvl w:ilvl="0" w:tplc="0809000F">
       <w:start w:val="1"/>
       <w:numFmt w:val="decimal"/>

</xml_diff>